<commit_message>
completing about 75% on project 2
</commit_message>
<xml_diff>
--- a/proj_2.docx
+++ b/proj_2.docx
@@ -5,27 +5,455 @@
     <w:p>
       <w:pPr>
         <w:rPr>
+          <w:b/>
+          <w:bCs/>
+          <w:u w:val="single"/>
           <w:lang w:val="en-US"/>
         </w:rPr>
       </w:pPr>
-      <w:proofErr w:type="spellStart"/>
       <w:r>
         <w:rPr>
-          <w:lang w:val="en-US"/>
-        </w:rPr>
-        <w:t>Taks</w:t>
-      </w:r>
-      <w:proofErr w:type="spellEnd"/>
-      <w:r>
-        <w:rPr>
-          <w:lang w:val="en-US"/>
-        </w:rPr>
-        <w:t xml:space="preserve"> 1</w:t>
+          <w:b/>
+          <w:bCs/>
+          <w:u w:val="single"/>
+          <w:lang w:val="en-US"/>
+        </w:rPr>
+        <w:t>MUHAMMAD HARRIZ AZHAM | PROJECT 2</w:t>
       </w:r>
     </w:p>
     <w:p>
       <w:pPr>
         <w:rPr>
+          <w:b/>
+          <w:bCs/>
+          <w:u w:val="single"/>
+          <w:lang w:val="en-US"/>
+        </w:rPr>
+      </w:pPr>
+      <w:r>
+        <w:rPr>
+          <w:b/>
+          <w:bCs/>
+          <w:u w:val="single"/>
+          <w:lang w:val="en-US"/>
+        </w:rPr>
+        <w:t>T</w:t>
+      </w:r>
+      <w:r>
+        <w:rPr>
+          <w:b/>
+          <w:bCs/>
+          <w:u w:val="single"/>
+          <w:lang w:val="en-US"/>
+        </w:rPr>
+        <w:t>ask</w:t>
+      </w:r>
+      <w:r>
+        <w:rPr>
+          <w:b/>
+          <w:bCs/>
+          <w:u w:val="single"/>
+          <w:lang w:val="en-US"/>
+        </w:rPr>
+        <w:t xml:space="preserve"> 1</w:t>
+      </w:r>
+    </w:p>
+    <w:tbl>
+      <w:tblPr>
+        <w:tblStyle w:val="TableGrid"/>
+        <w:tblW w:w="0" w:type="auto"/>
+        <w:tblLook w:val="04A0" w:firstRow="1" w:lastRow="0" w:firstColumn="1" w:lastColumn="0" w:noHBand="0" w:noVBand="1"/>
+      </w:tblPr>
+      <w:tblGrid>
+        <w:gridCol w:w="3005"/>
+        <w:gridCol w:w="3005"/>
+        <w:gridCol w:w="3006"/>
+      </w:tblGrid>
+      <w:tr>
+        <w:tc>
+          <w:tcPr>
+            <w:tcW w:w="9016" w:type="dxa"/>
+            <w:gridSpan w:val="3"/>
+          </w:tcPr>
+          <w:p>
+            <w:pPr>
+              <w:jc w:val="center"/>
+              <w:rPr>
+                <w:lang w:val="en-US"/>
+              </w:rPr>
+            </w:pPr>
+            <w:r>
+              <w:rPr>
+                <w:lang w:val="en-US"/>
+              </w:rPr>
+              <w:t>Items</w:t>
+            </w:r>
+          </w:p>
+        </w:tc>
+      </w:tr>
+      <w:tr>
+        <w:tc>
+          <w:tcPr>
+            <w:tcW w:w="3005" w:type="dxa"/>
+          </w:tcPr>
+          <w:p>
+            <w:pPr>
+              <w:rPr>
+                <w:lang w:val="en-US"/>
+              </w:rPr>
+            </w:pPr>
+            <w:r>
+              <w:rPr>
+                <w:lang w:val="en-US"/>
+              </w:rPr>
+              <w:t>Primary Key</w:t>
+            </w:r>
+          </w:p>
+        </w:tc>
+        <w:tc>
+          <w:tcPr>
+            <w:tcW w:w="3005" w:type="dxa"/>
+          </w:tcPr>
+          <w:p>
+            <w:pPr>
+              <w:rPr>
+                <w:lang w:val="en-US"/>
+              </w:rPr>
+            </w:pPr>
+            <w:r>
+              <w:rPr>
+                <w:lang w:val="en-US"/>
+              </w:rPr>
+              <w:t xml:space="preserve">id </w:t>
+            </w:r>
+          </w:p>
+        </w:tc>
+        <w:tc>
+          <w:tcPr>
+            <w:tcW w:w="3006" w:type="dxa"/>
+          </w:tcPr>
+          <w:p>
+            <w:pPr>
+              <w:rPr>
+                <w:lang w:val="en-US"/>
+              </w:rPr>
+            </w:pPr>
+            <w:r>
+              <w:rPr>
+                <w:lang w:val="en-US"/>
+              </w:rPr>
+              <w:t>Int</w:t>
+            </w:r>
+          </w:p>
+        </w:tc>
+      </w:tr>
+      <w:tr>
+        <w:tc>
+          <w:tcPr>
+            <w:tcW w:w="3005" w:type="dxa"/>
+          </w:tcPr>
+          <w:p>
+            <w:pPr>
+              <w:rPr>
+                <w:lang w:val="en-US"/>
+              </w:rPr>
+            </w:pPr>
+          </w:p>
+        </w:tc>
+        <w:tc>
+          <w:tcPr>
+            <w:tcW w:w="3005" w:type="dxa"/>
+          </w:tcPr>
+          <w:p>
+            <w:pPr>
+              <w:rPr>
+                <w:lang w:val="en-US"/>
+              </w:rPr>
+            </w:pPr>
+            <w:r>
+              <w:rPr>
+                <w:lang w:val="en-US"/>
+              </w:rPr>
+              <w:t xml:space="preserve">name </w:t>
+            </w:r>
+          </w:p>
+        </w:tc>
+        <w:tc>
+          <w:tcPr>
+            <w:tcW w:w="3006" w:type="dxa"/>
+          </w:tcPr>
+          <w:p>
+            <w:pPr>
+              <w:rPr>
+                <w:lang w:val="en-US"/>
+              </w:rPr>
+            </w:pPr>
+            <w:r>
+              <w:rPr>
+                <w:lang w:val="en-US"/>
+              </w:rPr>
+              <w:t>Text</w:t>
+            </w:r>
+          </w:p>
+        </w:tc>
+      </w:tr>
+      <w:tr>
+        <w:tc>
+          <w:tcPr>
+            <w:tcW w:w="3005" w:type="dxa"/>
+          </w:tcPr>
+          <w:p>
+            <w:pPr>
+              <w:rPr>
+                <w:lang w:val="en-US"/>
+              </w:rPr>
+            </w:pPr>
+          </w:p>
+        </w:tc>
+        <w:tc>
+          <w:tcPr>
+            <w:tcW w:w="3005" w:type="dxa"/>
+          </w:tcPr>
+          <w:p>
+            <w:pPr>
+              <w:rPr>
+                <w:lang w:val="en-US"/>
+              </w:rPr>
+            </w:pPr>
+            <w:r>
+              <w:rPr>
+                <w:lang w:val="en-US"/>
+              </w:rPr>
+              <w:t>price</w:t>
+            </w:r>
+          </w:p>
+        </w:tc>
+        <w:tc>
+          <w:tcPr>
+            <w:tcW w:w="3006" w:type="dxa"/>
+          </w:tcPr>
+          <w:p>
+            <w:pPr>
+              <w:rPr>
+                <w:lang w:val="en-US"/>
+              </w:rPr>
+            </w:pPr>
+            <w:r>
+              <w:rPr>
+                <w:lang w:val="en-US"/>
+              </w:rPr>
+              <w:t>Decimal</w:t>
+            </w:r>
+          </w:p>
+        </w:tc>
+      </w:tr>
+      <w:tr>
+        <w:tc>
+          <w:tcPr>
+            <w:tcW w:w="3005" w:type="dxa"/>
+          </w:tcPr>
+          <w:p>
+            <w:pPr>
+              <w:rPr>
+                <w:lang w:val="en-US"/>
+              </w:rPr>
+            </w:pPr>
+            <w:r>
+              <w:rPr>
+                <w:lang w:val="en-US"/>
+              </w:rPr>
+              <w:t>Foreign Key</w:t>
+            </w:r>
+          </w:p>
+        </w:tc>
+        <w:tc>
+          <w:tcPr>
+            <w:tcW w:w="3005" w:type="dxa"/>
+          </w:tcPr>
+          <w:p>
+            <w:pPr>
+              <w:rPr>
+                <w:lang w:val="en-US"/>
+              </w:rPr>
+            </w:pPr>
+            <w:r>
+              <w:rPr>
+                <w:lang w:val="en-US"/>
+              </w:rPr>
+              <w:t>category_id</w:t>
+            </w:r>
+          </w:p>
+        </w:tc>
+        <w:tc>
+          <w:tcPr>
+            <w:tcW w:w="3006" w:type="dxa"/>
+          </w:tcPr>
+          <w:p>
+            <w:pPr>
+              <w:rPr>
+                <w:lang w:val="en-US"/>
+              </w:rPr>
+            </w:pPr>
+            <w:r>
+              <w:rPr>
+                <w:lang w:val="en-US"/>
+              </w:rPr>
+              <w:t>Int</w:t>
+            </w:r>
+          </w:p>
+        </w:tc>
+      </w:tr>
+    </w:tbl>
+    <w:p>
+      <w:pPr>
+        <w:rPr>
+          <w:lang w:val="en-US"/>
+        </w:rPr>
+      </w:pPr>
+    </w:p>
+    <w:tbl>
+      <w:tblPr>
+        <w:tblStyle w:val="TableGrid"/>
+        <w:tblW w:w="0" w:type="auto"/>
+        <w:tblLook w:val="04A0" w:firstRow="1" w:lastRow="0" w:firstColumn="1" w:lastColumn="0" w:noHBand="0" w:noVBand="1"/>
+      </w:tblPr>
+      <w:tblGrid>
+        <w:gridCol w:w="3005"/>
+        <w:gridCol w:w="3005"/>
+        <w:gridCol w:w="3006"/>
+      </w:tblGrid>
+      <w:tr>
+        <w:tc>
+          <w:tcPr>
+            <w:tcW w:w="9016" w:type="dxa"/>
+            <w:gridSpan w:val="3"/>
+          </w:tcPr>
+          <w:p>
+            <w:pPr>
+              <w:jc w:val="center"/>
+              <w:rPr>
+                <w:lang w:val="en-US"/>
+              </w:rPr>
+            </w:pPr>
+            <w:r>
+              <w:rPr>
+                <w:lang w:val="en-US"/>
+              </w:rPr>
+              <w:t>Category</w:t>
+            </w:r>
+          </w:p>
+        </w:tc>
+      </w:tr>
+      <w:tr>
+        <w:tc>
+          <w:tcPr>
+            <w:tcW w:w="3005" w:type="dxa"/>
+          </w:tcPr>
+          <w:p>
+            <w:pPr>
+              <w:rPr>
+                <w:lang w:val="en-US"/>
+              </w:rPr>
+            </w:pPr>
+            <w:r>
+              <w:rPr>
+                <w:lang w:val="en-US"/>
+              </w:rPr>
+              <w:t>Primary Key</w:t>
+            </w:r>
+          </w:p>
+        </w:tc>
+        <w:tc>
+          <w:tcPr>
+            <w:tcW w:w="3005" w:type="dxa"/>
+          </w:tcPr>
+          <w:p>
+            <w:pPr>
+              <w:rPr>
+                <w:lang w:val="en-US"/>
+              </w:rPr>
+            </w:pPr>
+            <w:r>
+              <w:rPr>
+                <w:lang w:val="en-US"/>
+              </w:rPr>
+              <w:t>id</w:t>
+            </w:r>
+          </w:p>
+        </w:tc>
+        <w:tc>
+          <w:tcPr>
+            <w:tcW w:w="3006" w:type="dxa"/>
+          </w:tcPr>
+          <w:p>
+            <w:pPr>
+              <w:rPr>
+                <w:lang w:val="en-US"/>
+              </w:rPr>
+            </w:pPr>
+            <w:r>
+              <w:rPr>
+                <w:lang w:val="en-US"/>
+              </w:rPr>
+              <w:t>Int</w:t>
+            </w:r>
+          </w:p>
+        </w:tc>
+      </w:tr>
+      <w:tr>
+        <w:tc>
+          <w:tcPr>
+            <w:tcW w:w="3005" w:type="dxa"/>
+          </w:tcPr>
+          <w:p>
+            <w:pPr>
+              <w:rPr>
+                <w:lang w:val="en-US"/>
+              </w:rPr>
+            </w:pPr>
+          </w:p>
+        </w:tc>
+        <w:tc>
+          <w:tcPr>
+            <w:tcW w:w="3005" w:type="dxa"/>
+          </w:tcPr>
+          <w:p>
+            <w:pPr>
+              <w:rPr>
+                <w:lang w:val="en-US"/>
+              </w:rPr>
+            </w:pPr>
+            <w:r>
+              <w:rPr>
+                <w:lang w:val="en-US"/>
+              </w:rPr>
+              <w:t xml:space="preserve">category_name </w:t>
+            </w:r>
+          </w:p>
+        </w:tc>
+        <w:tc>
+          <w:tcPr>
+            <w:tcW w:w="3006" w:type="dxa"/>
+          </w:tcPr>
+          <w:p>
+            <w:pPr>
+              <w:rPr>
+                <w:lang w:val="en-US"/>
+              </w:rPr>
+            </w:pPr>
+            <w:r>
+              <w:rPr>
+                <w:lang w:val="en-US"/>
+              </w:rPr>
+              <w:t>text</w:t>
+            </w:r>
+          </w:p>
+        </w:tc>
+      </w:tr>
+    </w:tbl>
+    <w:p>
+      <w:pPr>
+        <w:rPr>
           <w:lang w:val="en-US"/>
         </w:rPr>
       </w:pPr>
@@ -38,6 +466,57 @@
       </w:pPr>
       <w:r>
         <w:rPr>
+          <w:lang w:val="en-US"/>
+        </w:rPr>
+        <w:t xml:space="preserve">Based on </w:t>
+      </w:r>
+      <w:r>
+        <w:rPr>
+          <w:lang w:val="en-US"/>
+        </w:rPr>
+        <w:t>Items</w:t>
+      </w:r>
+      <w:r>
+        <w:rPr>
+          <w:lang w:val="en-US"/>
+        </w:rPr>
+        <w:t xml:space="preserve"> and Category tables, the Entity Relationship Diagram (ERD) is each type of category can have many products and both tables can be joined by category_id.</w:t>
+      </w:r>
+    </w:p>
+    <w:p>
+      <w:pPr>
+        <w:rPr>
+          <w:lang w:val="en-US"/>
+        </w:rPr>
+      </w:pPr>
+      <w:r>
+        <w:rPr>
+          <w:lang w:val="en-US"/>
+        </w:rPr>
+        <w:t>Hence, both tables are created inside MySQL workbench.</w:t>
+      </w:r>
+    </w:p>
+    <w:p>
+      <w:pPr>
+        <w:rPr>
+          <w:lang w:val="en-US"/>
+        </w:rPr>
+      </w:pPr>
+    </w:p>
+    <w:p>
+      <w:pPr>
+        <w:rPr>
+          <w:b/>
+          <w:bCs/>
+          <w:u w:val="single"/>
+          <w:lang w:val="en-US"/>
+        </w:rPr>
+      </w:pPr>
+      <w:r>
+        <w:rPr>
+          <w:b/>
+          <w:bCs/>
+          <w:u w:val="single"/>
           <w:lang w:val="en-US"/>
         </w:rPr>
         <w:t>Task 2</w:t>
@@ -49,6 +528,12 @@
           <w:lang w:val="en-US"/>
         </w:rPr>
       </w:pPr>
+      <w:r>
+        <w:rPr>
+          <w:lang w:val="en-US"/>
+        </w:rPr>
+        <w:t>Category Table</w:t>
+      </w:r>
     </w:p>
     <w:p>
       <w:pPr>
@@ -61,10 +546,10 @@
           <w:noProof/>
         </w:rPr>
         <w:drawing>
-          <wp:inline distT="0" distB="0" distL="0" distR="0" wp14:anchorId="65B5BD19" wp14:editId="08245F85">
-            <wp:extent cx="3829050" cy="1200150"/>
-            <wp:effectExtent l="0" t="0" r="0" b="0"/>
-            <wp:docPr id="2" name="Picture 2" descr="Graphical user interface, text, application&#10;&#10;Description automatically generated"/>
+          <wp:inline distT="0" distB="0" distL="0" distR="0" wp14:anchorId="07C2F48A" wp14:editId="36E7DC34">
+            <wp:extent cx="5731510" cy="996315"/>
+            <wp:effectExtent l="0" t="0" r="2540" b="0"/>
+            <wp:docPr id="15" name="Picture 15" descr="Graphical user interface, text, application&#10;&#10;Description automatically generated"/>
             <wp:cNvGraphicFramePr>
               <a:graphicFrameLocks xmlns:a="http://schemas.openxmlformats.org/drawingml/2006/main" noChangeAspect="1"/>
             </wp:cNvGraphicFramePr>
@@ -72,7 +557,7 @@
               <a:graphicData uri="http://schemas.openxmlformats.org/drawingml/2006/picture">
                 <pic:pic xmlns:pic="http://schemas.openxmlformats.org/drawingml/2006/picture">
                   <pic:nvPicPr>
-                    <pic:cNvPr id="2" name="Picture 2" descr="Graphical user interface, text, application&#10;&#10;Description automatically generated"/>
+                    <pic:cNvPr id="15" name="Picture 15" descr="Graphical user interface, text, application&#10;&#10;Description automatically generated"/>
                     <pic:cNvPicPr/>
                   </pic:nvPicPr>
                   <pic:blipFill>
@@ -84,7 +569,7 @@
                   <pic:spPr>
                     <a:xfrm>
                       <a:off x="0" y="0"/>
-                      <a:ext cx="3829050" cy="1200150"/>
+                      <a:ext cx="5731510" cy="996315"/>
                     </a:xfrm>
                     <a:prstGeom prst="rect">
                       <a:avLst/>
@@ -95,6 +580,33 @@
             </a:graphic>
           </wp:inline>
         </w:drawing>
+      </w:r>
+    </w:p>
+    <w:p>
+      <w:pPr>
+        <w:rPr>
+          <w:lang w:val="en-US"/>
+        </w:rPr>
+      </w:pPr>
+      <w:r>
+        <w:rPr>
+          <w:lang w:val="en-US"/>
+        </w:rPr>
+        <w:br w:type="page"/>
+      </w:r>
+    </w:p>
+    <w:p>
+      <w:pPr>
+        <w:rPr>
+          <w:lang w:val="en-US"/>
+        </w:rPr>
+      </w:pPr>
+      <w:r>
+        <w:rPr>
+          <w:lang w:val="en-US"/>
+        </w:rPr>
+        <w:lastRenderedPageBreak/>
+        <w:t>Items Table</w:t>
       </w:r>
     </w:p>
     <w:p>
@@ -150,6 +662,46 @@
           <w:lang w:val="en-US"/>
         </w:rPr>
       </w:pPr>
+      <w:r>
+        <w:rPr>
+          <w:noProof/>
+        </w:rPr>
+        <w:drawing>
+          <wp:inline distT="0" distB="0" distL="0" distR="0" wp14:anchorId="023E110C" wp14:editId="14B24C3A">
+            <wp:extent cx="5731510" cy="2341245"/>
+            <wp:effectExtent l="0" t="0" r="2540" b="1905"/>
+            <wp:docPr id="14" name="Picture 14" descr="Graphical user interface, application, table&#10;&#10;Description automatically generated"/>
+            <wp:cNvGraphicFramePr>
+              <a:graphicFrameLocks xmlns:a="http://schemas.openxmlformats.org/drawingml/2006/main" noChangeAspect="1"/>
+            </wp:cNvGraphicFramePr>
+            <a:graphic xmlns:a="http://schemas.openxmlformats.org/drawingml/2006/main">
+              <a:graphicData uri="http://schemas.openxmlformats.org/drawingml/2006/picture">
+                <pic:pic xmlns:pic="http://schemas.openxmlformats.org/drawingml/2006/picture">
+                  <pic:nvPicPr>
+                    <pic:cNvPr id="14" name="Picture 14" descr="Graphical user interface, application, table&#10;&#10;Description automatically generated"/>
+                    <pic:cNvPicPr/>
+                  </pic:nvPicPr>
+                  <pic:blipFill>
+                    <a:blip r:embed="rId6"/>
+                    <a:stretch>
+                      <a:fillRect/>
+                    </a:stretch>
+                  </pic:blipFill>
+                  <pic:spPr>
+                    <a:xfrm>
+                      <a:off x="0" y="0"/>
+                      <a:ext cx="5731510" cy="2341245"/>
+                    </a:xfrm>
+                    <a:prstGeom prst="rect">
+                      <a:avLst/>
+                    </a:prstGeom>
+                  </pic:spPr>
+                </pic:pic>
+              </a:graphicData>
+            </a:graphic>
+          </wp:inline>
+        </w:drawing>
+      </w:r>
     </w:p>
     <w:p>
       <w:pPr>
@@ -194,13 +746,8 @@
           <w:p>
             <w:r>
               <w:lastRenderedPageBreak/>
-              <w:t>/</w:t>
-            </w:r>
-            <w:proofErr w:type="gramStart"/>
-            <w:r>
-              <w:t>category</w:t>
-            </w:r>
-            <w:proofErr w:type="gramEnd"/>
+              <w:t>/category</w:t>
+            </w:r>
           </w:p>
         </w:tc>
       </w:tr>
@@ -224,61 +771,6 @@
                   <wp:extent cx="5731510" cy="5785485"/>
                   <wp:effectExtent l="0" t="0" r="2540" b="5715"/>
                   <wp:docPr id="3" name="Picture 3"/>
-                  <wp:cNvGraphicFramePr>
-                    <a:graphicFrameLocks xmlns:a="http://schemas.openxmlformats.org/drawingml/2006/main" noChangeAspect="1"/>
-                  </wp:cNvGraphicFramePr>
-                  <a:graphic xmlns:a="http://schemas.openxmlformats.org/drawingml/2006/main">
-                    <a:graphicData uri="http://schemas.openxmlformats.org/drawingml/2006/picture">
-                      <pic:pic xmlns:pic="http://schemas.openxmlformats.org/drawingml/2006/picture">
-                        <pic:nvPicPr>
-                          <pic:cNvPr id="1" name=""/>
-                          <pic:cNvPicPr/>
-                        </pic:nvPicPr>
-                        <pic:blipFill>
-                          <a:blip r:embed="rId6"/>
-                          <a:stretch>
-                            <a:fillRect/>
-                          </a:stretch>
-                        </pic:blipFill>
-                        <pic:spPr>
-                          <a:xfrm>
-                            <a:off x="0" y="0"/>
-                            <a:ext cx="5731510" cy="5785485"/>
-                          </a:xfrm>
-                          <a:prstGeom prst="rect">
-                            <a:avLst/>
-                          </a:prstGeom>
-                        </pic:spPr>
-                      </pic:pic>
-                    </a:graphicData>
-                  </a:graphic>
-                </wp:inline>
-              </w:drawing>
-            </w:r>
-          </w:p>
-        </w:tc>
-      </w:tr>
-      <w:tr>
-        <w:tc>
-          <w:tcPr>
-            <w:tcW w:w="9016" w:type="dxa"/>
-          </w:tcPr>
-          <w:p>
-            <w:r>
-              <w:t>CREATE</w:t>
-            </w:r>
-          </w:p>
-          <w:p>
-            <w:r>
-              <w:rPr>
-                <w:noProof/>
-              </w:rPr>
-              <w:lastRenderedPageBreak/>
-              <w:drawing>
-                <wp:inline distT="0" distB="0" distL="0" distR="0" wp14:anchorId="56AAECAF" wp14:editId="7646DD7F">
-                  <wp:extent cx="5057775" cy="6210300"/>
-                  <wp:effectExtent l="0" t="0" r="9525" b="0"/>
-                  <wp:docPr id="4" name="Picture 4"/>
                   <wp:cNvGraphicFramePr>
                     <a:graphicFrameLocks xmlns:a="http://schemas.openxmlformats.org/drawingml/2006/main" noChangeAspect="1"/>
                   </wp:cNvGraphicFramePr>
@@ -298,7 +790,7 @@
                         <pic:spPr>
                           <a:xfrm>
                             <a:off x="0" y="0"/>
-                            <a:ext cx="5057775" cy="6210300"/>
+                            <a:ext cx="5731510" cy="5785485"/>
                           </a:xfrm>
                           <a:prstGeom prst="rect">
                             <a:avLst/>
@@ -320,8 +812,7 @@
           </w:tcPr>
           <w:p>
             <w:r>
-              <w:lastRenderedPageBreak/>
-              <w:t>RETRIEVE</w:t>
+              <w:t>CREATE</w:t>
             </w:r>
           </w:p>
           <w:p>
@@ -331,10 +822,10 @@
               </w:rPr>
               <w:lastRenderedPageBreak/>
               <w:drawing>
-                <wp:inline distT="0" distB="0" distL="0" distR="0" wp14:anchorId="643483D7" wp14:editId="4DB2AABE">
-                  <wp:extent cx="3933825" cy="5981700"/>
+                <wp:inline distT="0" distB="0" distL="0" distR="0" wp14:anchorId="56AAECAF" wp14:editId="7646DD7F">
+                  <wp:extent cx="5057775" cy="6210300"/>
                   <wp:effectExtent l="0" t="0" r="9525" b="0"/>
-                  <wp:docPr id="5" name="Picture 5"/>
+                  <wp:docPr id="4" name="Picture 4"/>
                   <wp:cNvGraphicFramePr>
                     <a:graphicFrameLocks xmlns:a="http://schemas.openxmlformats.org/drawingml/2006/main" noChangeAspect="1"/>
                   </wp:cNvGraphicFramePr>
@@ -354,7 +845,7 @@
                         <pic:spPr>
                           <a:xfrm>
                             <a:off x="0" y="0"/>
-                            <a:ext cx="3933825" cy="5981700"/>
+                            <a:ext cx="5057775" cy="6210300"/>
                           </a:xfrm>
                           <a:prstGeom prst="rect">
                             <a:avLst/>
@@ -377,7 +868,7 @@
           <w:p>
             <w:r>
               <w:lastRenderedPageBreak/>
-              <w:t>UPDATE</w:t>
+              <w:t>RETRIEVE</w:t>
             </w:r>
           </w:p>
           <w:p>
@@ -387,10 +878,10 @@
               </w:rPr>
               <w:lastRenderedPageBreak/>
               <w:drawing>
-                <wp:inline distT="0" distB="0" distL="0" distR="0" wp14:anchorId="6B51B3F0" wp14:editId="38710117">
-                  <wp:extent cx="3819525" cy="6610350"/>
+                <wp:inline distT="0" distB="0" distL="0" distR="0" wp14:anchorId="643483D7" wp14:editId="4DB2AABE">
+                  <wp:extent cx="3933825" cy="5981700"/>
                   <wp:effectExtent l="0" t="0" r="9525" b="0"/>
-                  <wp:docPr id="6" name="Picture 6"/>
+                  <wp:docPr id="5" name="Picture 5"/>
                   <wp:cNvGraphicFramePr>
                     <a:graphicFrameLocks xmlns:a="http://schemas.openxmlformats.org/drawingml/2006/main" noChangeAspect="1"/>
                   </wp:cNvGraphicFramePr>
@@ -410,7 +901,7 @@
                         <pic:spPr>
                           <a:xfrm>
                             <a:off x="0" y="0"/>
-                            <a:ext cx="3819525" cy="6610350"/>
+                            <a:ext cx="3933825" cy="5981700"/>
                           </a:xfrm>
                           <a:prstGeom prst="rect">
                             <a:avLst/>
@@ -433,7 +924,7 @@
           <w:p>
             <w:r>
               <w:lastRenderedPageBreak/>
-              <w:t>DELETE</w:t>
+              <w:t>UPDATE</w:t>
             </w:r>
           </w:p>
           <w:p>
@@ -443,10 +934,10 @@
               </w:rPr>
               <w:lastRenderedPageBreak/>
               <w:drawing>
-                <wp:inline distT="0" distB="0" distL="0" distR="0" wp14:anchorId="63D02D97" wp14:editId="4471DFAF">
-                  <wp:extent cx="3819525" cy="6076950"/>
+                <wp:inline distT="0" distB="0" distL="0" distR="0" wp14:anchorId="6B51B3F0" wp14:editId="38710117">
+                  <wp:extent cx="3819525" cy="6610350"/>
                   <wp:effectExtent l="0" t="0" r="9525" b="0"/>
-                  <wp:docPr id="7" name="Picture 7"/>
+                  <wp:docPr id="6" name="Picture 6"/>
                   <wp:cNvGraphicFramePr>
                     <a:graphicFrameLocks xmlns:a="http://schemas.openxmlformats.org/drawingml/2006/main" noChangeAspect="1"/>
                   </wp:cNvGraphicFramePr>
@@ -466,7 +957,7 @@
                         <pic:spPr>
                           <a:xfrm>
                             <a:off x="0" y="0"/>
-                            <a:ext cx="3819525" cy="6076950"/>
+                            <a:ext cx="3819525" cy="6610350"/>
                           </a:xfrm>
                           <a:prstGeom prst="rect">
                             <a:avLst/>
@@ -481,17 +972,6 @@
           </w:p>
         </w:tc>
       </w:tr>
-    </w:tbl>
-    <w:p/>
-    <w:tbl>
-      <w:tblPr>
-        <w:tblStyle w:val="TableGrid"/>
-        <w:tblW w:w="0" w:type="auto"/>
-        <w:tblLook w:val="04A0" w:firstRow="1" w:lastRow="0" w:firstColumn="1" w:lastColumn="0" w:noHBand="0" w:noVBand="1"/>
-      </w:tblPr>
-      <w:tblGrid>
-        <w:gridCol w:w="9016"/>
-      </w:tblGrid>
       <w:tr>
         <w:tc>
           <w:tcPr>
@@ -499,24 +979,8 @@
           </w:tcPr>
           <w:p>
             <w:r>
-              <w:t>/</w:t>
-            </w:r>
-            <w:proofErr w:type="gramStart"/>
-            <w:r>
-              <w:t>items</w:t>
-            </w:r>
-            <w:proofErr w:type="gramEnd"/>
-          </w:p>
-        </w:tc>
-      </w:tr>
-      <w:tr>
-        <w:tc>
-          <w:tcPr>
-            <w:tcW w:w="9016" w:type="dxa"/>
-          </w:tcPr>
-          <w:p>
-            <w:r>
-              <w:t>LIST</w:t>
+              <w:lastRenderedPageBreak/>
+              <w:t>DELETE</w:t>
             </w:r>
           </w:p>
           <w:p>
@@ -526,10 +990,10 @@
               </w:rPr>
               <w:lastRenderedPageBreak/>
               <w:drawing>
-                <wp:inline distT="0" distB="0" distL="0" distR="0" wp14:anchorId="132EB00C" wp14:editId="0124704A">
-                  <wp:extent cx="3467100" cy="6076950"/>
-                  <wp:effectExtent l="0" t="0" r="0" b="0"/>
-                  <wp:docPr id="8" name="Picture 8"/>
+                <wp:inline distT="0" distB="0" distL="0" distR="0" wp14:anchorId="63D02D97" wp14:editId="4471DFAF">
+                  <wp:extent cx="3819525" cy="6076950"/>
+                  <wp:effectExtent l="0" t="0" r="9525" b="0"/>
+                  <wp:docPr id="7" name="Picture 7"/>
                   <wp:cNvGraphicFramePr>
                     <a:graphicFrameLocks xmlns:a="http://schemas.openxmlformats.org/drawingml/2006/main" noChangeAspect="1"/>
                   </wp:cNvGraphicFramePr>
@@ -549,7 +1013,7 @@
                         <pic:spPr>
                           <a:xfrm>
                             <a:off x="0" y="0"/>
-                            <a:ext cx="3467100" cy="6076950"/>
+                            <a:ext cx="3819525" cy="6076950"/>
                           </a:xfrm>
                           <a:prstGeom prst="rect">
                             <a:avLst/>
@@ -564,6 +1028,17 @@
           </w:p>
         </w:tc>
       </w:tr>
+    </w:tbl>
+    <w:p/>
+    <w:tbl>
+      <w:tblPr>
+        <w:tblStyle w:val="TableGrid"/>
+        <w:tblW w:w="0" w:type="auto"/>
+        <w:tblLook w:val="04A0" w:firstRow="1" w:lastRow="0" w:firstColumn="1" w:lastColumn="0" w:noHBand="0" w:noVBand="1"/>
+      </w:tblPr>
+      <w:tblGrid>
+        <w:gridCol w:w="9016"/>
+      </w:tblGrid>
       <w:tr>
         <w:tc>
           <w:tcPr>
@@ -571,8 +1046,19 @@
           </w:tcPr>
           <w:p>
             <w:r>
-              <w:lastRenderedPageBreak/>
-              <w:t>RETRIEVE</w:t>
+              <w:t>/items</w:t>
+            </w:r>
+          </w:p>
+        </w:tc>
+      </w:tr>
+      <w:tr>
+        <w:tc>
+          <w:tcPr>
+            <w:tcW w:w="9016" w:type="dxa"/>
+          </w:tcPr>
+          <w:p>
+            <w:r>
+              <w:t>LIST</w:t>
             </w:r>
           </w:p>
           <w:p>
@@ -582,10 +1068,10 @@
               </w:rPr>
               <w:lastRenderedPageBreak/>
               <w:drawing>
-                <wp:inline distT="0" distB="0" distL="0" distR="0" wp14:anchorId="188CB897" wp14:editId="69922729">
-                  <wp:extent cx="3762375" cy="6105525"/>
-                  <wp:effectExtent l="0" t="0" r="9525" b="9525"/>
-                  <wp:docPr id="9" name="Picture 9"/>
+                <wp:inline distT="0" distB="0" distL="0" distR="0" wp14:anchorId="132EB00C" wp14:editId="0124704A">
+                  <wp:extent cx="3467100" cy="6076950"/>
+                  <wp:effectExtent l="0" t="0" r="0" b="0"/>
+                  <wp:docPr id="8" name="Picture 8"/>
                   <wp:cNvGraphicFramePr>
                     <a:graphicFrameLocks xmlns:a="http://schemas.openxmlformats.org/drawingml/2006/main" noChangeAspect="1"/>
                   </wp:cNvGraphicFramePr>
@@ -605,7 +1091,7 @@
                         <pic:spPr>
                           <a:xfrm>
                             <a:off x="0" y="0"/>
-                            <a:ext cx="3762375" cy="6105525"/>
+                            <a:ext cx="3467100" cy="6076950"/>
                           </a:xfrm>
                           <a:prstGeom prst="rect">
                             <a:avLst/>
@@ -628,7 +1114,7 @@
           <w:p>
             <w:r>
               <w:lastRenderedPageBreak/>
-              <w:t>CREATE</w:t>
+              <w:t>RETRIEVE</w:t>
             </w:r>
           </w:p>
           <w:p>
@@ -638,10 +1124,10 @@
               </w:rPr>
               <w:lastRenderedPageBreak/>
               <w:drawing>
-                <wp:inline distT="0" distB="0" distL="0" distR="0" wp14:anchorId="21820FBF" wp14:editId="15A2DAD8">
-                  <wp:extent cx="3933825" cy="6115050"/>
-                  <wp:effectExtent l="0" t="0" r="9525" b="0"/>
-                  <wp:docPr id="10" name="Picture 10"/>
+                <wp:inline distT="0" distB="0" distL="0" distR="0" wp14:anchorId="188CB897" wp14:editId="69922729">
+                  <wp:extent cx="3762375" cy="6105525"/>
+                  <wp:effectExtent l="0" t="0" r="9525" b="9525"/>
+                  <wp:docPr id="9" name="Picture 9"/>
                   <wp:cNvGraphicFramePr>
                     <a:graphicFrameLocks xmlns:a="http://schemas.openxmlformats.org/drawingml/2006/main" noChangeAspect="1"/>
                   </wp:cNvGraphicFramePr>
@@ -661,7 +1147,7 @@
                         <pic:spPr>
                           <a:xfrm>
                             <a:off x="0" y="0"/>
-                            <a:ext cx="3933825" cy="6115050"/>
+                            <a:ext cx="3762375" cy="6105525"/>
                           </a:xfrm>
                           <a:prstGeom prst="rect">
                             <a:avLst/>
@@ -684,7 +1170,7 @@
           <w:p>
             <w:r>
               <w:lastRenderedPageBreak/>
-              <w:t xml:space="preserve">UPDATE </w:t>
+              <w:t>CREATE</w:t>
             </w:r>
           </w:p>
           <w:p>
@@ -694,10 +1180,10 @@
               </w:rPr>
               <w:lastRenderedPageBreak/>
               <w:drawing>
-                <wp:inline distT="0" distB="0" distL="0" distR="0" wp14:anchorId="3768B448" wp14:editId="46D90C44">
-                  <wp:extent cx="3876675" cy="6105525"/>
-                  <wp:effectExtent l="0" t="0" r="9525" b="9525"/>
-                  <wp:docPr id="11" name="Picture 11"/>
+                <wp:inline distT="0" distB="0" distL="0" distR="0" wp14:anchorId="21820FBF" wp14:editId="15A2DAD8">
+                  <wp:extent cx="3933825" cy="6115050"/>
+                  <wp:effectExtent l="0" t="0" r="9525" b="0"/>
+                  <wp:docPr id="10" name="Picture 10"/>
                   <wp:cNvGraphicFramePr>
                     <a:graphicFrameLocks xmlns:a="http://schemas.openxmlformats.org/drawingml/2006/main" noChangeAspect="1"/>
                   </wp:cNvGraphicFramePr>
@@ -717,7 +1203,7 @@
                         <pic:spPr>
                           <a:xfrm>
                             <a:off x="0" y="0"/>
-                            <a:ext cx="3876675" cy="6105525"/>
+                            <a:ext cx="3933825" cy="6115050"/>
                           </a:xfrm>
                           <a:prstGeom prst="rect">
                             <a:avLst/>
@@ -740,7 +1226,7 @@
           <w:p>
             <w:r>
               <w:lastRenderedPageBreak/>
-              <w:t>DELETE</w:t>
+              <w:t xml:space="preserve">UPDATE </w:t>
             </w:r>
           </w:p>
           <w:p>
@@ -750,10 +1236,10 @@
               </w:rPr>
               <w:lastRenderedPageBreak/>
               <w:drawing>
-                <wp:inline distT="0" distB="0" distL="0" distR="0" wp14:anchorId="1E94534B" wp14:editId="3B4C2549">
-                  <wp:extent cx="4257675" cy="6248400"/>
-                  <wp:effectExtent l="0" t="0" r="9525" b="0"/>
-                  <wp:docPr id="12" name="Picture 12"/>
+                <wp:inline distT="0" distB="0" distL="0" distR="0" wp14:anchorId="3768B448" wp14:editId="46D90C44">
+                  <wp:extent cx="3876675" cy="6105525"/>
+                  <wp:effectExtent l="0" t="0" r="9525" b="9525"/>
+                  <wp:docPr id="11" name="Picture 11"/>
                   <wp:cNvGraphicFramePr>
                     <a:graphicFrameLocks xmlns:a="http://schemas.openxmlformats.org/drawingml/2006/main" noChangeAspect="1"/>
                   </wp:cNvGraphicFramePr>
@@ -773,6 +1259,62 @@
                         <pic:spPr>
                           <a:xfrm>
                             <a:off x="0" y="0"/>
+                            <a:ext cx="3876675" cy="6105525"/>
+                          </a:xfrm>
+                          <a:prstGeom prst="rect">
+                            <a:avLst/>
+                          </a:prstGeom>
+                        </pic:spPr>
+                      </pic:pic>
+                    </a:graphicData>
+                  </a:graphic>
+                </wp:inline>
+              </w:drawing>
+            </w:r>
+          </w:p>
+        </w:tc>
+      </w:tr>
+      <w:tr>
+        <w:tc>
+          <w:tcPr>
+            <w:tcW w:w="9016" w:type="dxa"/>
+          </w:tcPr>
+          <w:p>
+            <w:r>
+              <w:lastRenderedPageBreak/>
+              <w:t>DELETE</w:t>
+            </w:r>
+          </w:p>
+          <w:p>
+            <w:r>
+              <w:rPr>
+                <w:noProof/>
+              </w:rPr>
+              <w:lastRenderedPageBreak/>
+              <w:drawing>
+                <wp:inline distT="0" distB="0" distL="0" distR="0" wp14:anchorId="1E94534B" wp14:editId="3B4C2549">
+                  <wp:extent cx="4257675" cy="6248400"/>
+                  <wp:effectExtent l="0" t="0" r="9525" b="0"/>
+                  <wp:docPr id="12" name="Picture 12"/>
+                  <wp:cNvGraphicFramePr>
+                    <a:graphicFrameLocks xmlns:a="http://schemas.openxmlformats.org/drawingml/2006/main" noChangeAspect="1"/>
+                  </wp:cNvGraphicFramePr>
+                  <a:graphic xmlns:a="http://schemas.openxmlformats.org/drawingml/2006/main">
+                    <a:graphicData uri="http://schemas.openxmlformats.org/drawingml/2006/picture">
+                      <pic:pic xmlns:pic="http://schemas.openxmlformats.org/drawingml/2006/picture">
+                        <pic:nvPicPr>
+                          <pic:cNvPr id="1" name=""/>
+                          <pic:cNvPicPr/>
+                        </pic:nvPicPr>
+                        <pic:blipFill>
+                          <a:blip r:embed="rId16"/>
+                          <a:stretch>
+                            <a:fillRect/>
+                          </a:stretch>
+                        </pic:blipFill>
+                        <pic:spPr>
+                          <a:xfrm>
+                            <a:off x="0" y="0"/>
                             <a:ext cx="4257675" cy="6248400"/>
                           </a:xfrm>
                           <a:prstGeom prst="rect">
@@ -838,7 +1380,7 @@
                           <pic:cNvPicPr/>
                         </pic:nvPicPr>
                         <pic:blipFill>
-                          <a:blip r:embed="rId16"/>
+                          <a:blip r:embed="rId17"/>
                           <a:stretch>
                             <a:fillRect/>
                           </a:stretch>

</xml_diff>

<commit_message>
add sigup process, jwt token, bcrypt password
</commit_message>
<xml_diff>
--- a/proj_2.docx
+++ b/proj_2.docx
@@ -750,11 +750,17 @@
     <w:p>
       <w:pPr>
         <w:rPr>
+          <w:b/>
+          <w:bCs/>
+          <w:u w:val="single"/>
           <w:lang w:val="en-US"/>
         </w:rPr>
       </w:pPr>
       <w:r>
         <w:rPr>
+          <w:b/>
+          <w:bCs/>
+          <w:u w:val="single"/>
           <w:lang w:val="en-US"/>
         </w:rPr>
         <w:lastRenderedPageBreak/>
@@ -3727,9 +3733,9 @@
                 <w:noProof/>
               </w:rPr>
               <w:drawing>
-                <wp:inline distT="0" distB="0" distL="0" distR="0" wp14:anchorId="03DCDD89" wp14:editId="4B2B87D7">
-                  <wp:extent cx="5731510" cy="5785485"/>
-                  <wp:effectExtent l="0" t="0" r="2540" b="5715"/>
+                <wp:inline distT="0" distB="0" distL="0" distR="0" wp14:anchorId="03DCDD89" wp14:editId="7E5518D9">
+                  <wp:extent cx="3260558" cy="3291263"/>
+                  <wp:effectExtent l="0" t="0" r="0" b="4445"/>
                   <wp:docPr id="3" name="Picture 3"/>
                   <wp:cNvGraphicFramePr>
                     <a:graphicFrameLocks xmlns:a="http://schemas.openxmlformats.org/drawingml/2006/main" noChangeAspect="1"/>
@@ -3750,7 +3756,7 @@
                         <pic:spPr>
                           <a:xfrm>
                             <a:off x="0" y="0"/>
-                            <a:ext cx="5731510" cy="5785485"/>
+                            <a:ext cx="3271644" cy="3302453"/>
                           </a:xfrm>
                           <a:prstGeom prst="rect">
                             <a:avLst/>
@@ -3780,11 +3786,10 @@
               <w:rPr>
                 <w:noProof/>
               </w:rPr>
-              <w:lastRenderedPageBreak/>
               <w:drawing>
-                <wp:inline distT="0" distB="0" distL="0" distR="0" wp14:anchorId="56AAECAF" wp14:editId="7646DD7F">
-                  <wp:extent cx="5057775" cy="6210300"/>
-                  <wp:effectExtent l="0" t="0" r="9525" b="0"/>
+                <wp:inline distT="0" distB="0" distL="0" distR="0" wp14:anchorId="56AAECAF" wp14:editId="28C8F9EE">
+                  <wp:extent cx="2923674" cy="3589898"/>
+                  <wp:effectExtent l="0" t="0" r="0" b="0"/>
                   <wp:docPr id="4" name="Picture 4"/>
                   <wp:cNvGraphicFramePr>
                     <a:graphicFrameLocks xmlns:a="http://schemas.openxmlformats.org/drawingml/2006/main" noChangeAspect="1"/>
@@ -3805,7 +3810,7 @@
                         <pic:spPr>
                           <a:xfrm>
                             <a:off x="0" y="0"/>
-                            <a:ext cx="5057775" cy="6210300"/>
+                            <a:ext cx="2941994" cy="3612393"/>
                           </a:xfrm>
                           <a:prstGeom prst="rect">
                             <a:avLst/>
@@ -3836,11 +3841,10 @@
               <w:rPr>
                 <w:noProof/>
               </w:rPr>
-              <w:lastRenderedPageBreak/>
               <w:drawing>
-                <wp:inline distT="0" distB="0" distL="0" distR="0" wp14:anchorId="643483D7" wp14:editId="4DB2AABE">
-                  <wp:extent cx="3933825" cy="5981700"/>
-                  <wp:effectExtent l="0" t="0" r="9525" b="0"/>
+                <wp:inline distT="0" distB="0" distL="0" distR="0" wp14:anchorId="643483D7" wp14:editId="14970DA6">
+                  <wp:extent cx="2617076" cy="3979475"/>
+                  <wp:effectExtent l="0" t="0" r="0" b="2540"/>
                   <wp:docPr id="5" name="Picture 5"/>
                   <wp:cNvGraphicFramePr>
                     <a:graphicFrameLocks xmlns:a="http://schemas.openxmlformats.org/drawingml/2006/main" noChangeAspect="1"/>
@@ -3861,7 +3865,7 @@
                         <pic:spPr>
                           <a:xfrm>
                             <a:off x="0" y="0"/>
-                            <a:ext cx="3933825" cy="5981700"/>
+                            <a:ext cx="2629135" cy="3997812"/>
                           </a:xfrm>
                           <a:prstGeom prst="rect">
                             <a:avLst/>
@@ -3883,7 +3887,6 @@
           </w:tcPr>
           <w:p>
             <w:r>
-              <w:lastRenderedPageBreak/>
               <w:t>UPDATE</w:t>
             </w:r>
           </w:p>
@@ -3892,11 +3895,10 @@
               <w:rPr>
                 <w:noProof/>
               </w:rPr>
-              <w:lastRenderedPageBreak/>
               <w:drawing>
-                <wp:inline distT="0" distB="0" distL="0" distR="0" wp14:anchorId="6B51B3F0" wp14:editId="38710117">
-                  <wp:extent cx="3819525" cy="6610350"/>
-                  <wp:effectExtent l="0" t="0" r="9525" b="0"/>
+                <wp:inline distT="0" distB="0" distL="0" distR="0" wp14:anchorId="6B51B3F0" wp14:editId="2641F051">
+                  <wp:extent cx="2532994" cy="4383787"/>
+                  <wp:effectExtent l="0" t="0" r="1270" b="0"/>
                   <wp:docPr id="6" name="Picture 6"/>
                   <wp:cNvGraphicFramePr>
                     <a:graphicFrameLocks xmlns:a="http://schemas.openxmlformats.org/drawingml/2006/main" noChangeAspect="1"/>
@@ -3917,7 +3919,7 @@
                         <pic:spPr>
                           <a:xfrm>
                             <a:off x="0" y="0"/>
-                            <a:ext cx="3819525" cy="6610350"/>
+                            <a:ext cx="2543372" cy="4401747"/>
                           </a:xfrm>
                           <a:prstGeom prst="rect">
                             <a:avLst/>
@@ -3948,11 +3950,10 @@
               <w:rPr>
                 <w:noProof/>
               </w:rPr>
-              <w:lastRenderedPageBreak/>
               <w:drawing>
-                <wp:inline distT="0" distB="0" distL="0" distR="0" wp14:anchorId="63D02D97" wp14:editId="4471DFAF">
-                  <wp:extent cx="3819525" cy="6076950"/>
-                  <wp:effectExtent l="0" t="0" r="9525" b="0"/>
+                <wp:inline distT="0" distB="0" distL="0" distR="0" wp14:anchorId="63D02D97" wp14:editId="52F51303">
+                  <wp:extent cx="2017987" cy="3210663"/>
+                  <wp:effectExtent l="0" t="0" r="1905" b="0"/>
                   <wp:docPr id="7" name="Picture 7"/>
                   <wp:cNvGraphicFramePr>
                     <a:graphicFrameLocks xmlns:a="http://schemas.openxmlformats.org/drawingml/2006/main" noChangeAspect="1"/>
@@ -3973,7 +3974,7 @@
                         <pic:spPr>
                           <a:xfrm>
                             <a:off x="0" y="0"/>
-                            <a:ext cx="3819525" cy="6076950"/>
+                            <a:ext cx="2025777" cy="3223058"/>
                           </a:xfrm>
                           <a:prstGeom prst="rect">
                             <a:avLst/>
@@ -4031,10 +4032,9 @@
               <w:rPr>
                 <w:noProof/>
               </w:rPr>
-              <w:lastRenderedPageBreak/>
               <w:drawing>
-                <wp:inline distT="0" distB="0" distL="0" distR="0" wp14:anchorId="132EB00C" wp14:editId="0124704A">
-                  <wp:extent cx="3467100" cy="6076950"/>
+                <wp:inline distT="0" distB="0" distL="0" distR="0" wp14:anchorId="132EB00C" wp14:editId="21C62563">
+                  <wp:extent cx="2686430" cy="4708635"/>
                   <wp:effectExtent l="0" t="0" r="0" b="0"/>
                   <wp:docPr id="8" name="Picture 8"/>
                   <wp:cNvGraphicFramePr>
@@ -4056,7 +4056,7 @@
                         <pic:spPr>
                           <a:xfrm>
                             <a:off x="0" y="0"/>
-                            <a:ext cx="3467100" cy="6076950"/>
+                            <a:ext cx="2700802" cy="4733826"/>
                           </a:xfrm>
                           <a:prstGeom prst="rect">
                             <a:avLst/>
@@ -4087,11 +4087,10 @@
               <w:rPr>
                 <w:noProof/>
               </w:rPr>
-              <w:lastRenderedPageBreak/>
               <w:drawing>
-                <wp:inline distT="0" distB="0" distL="0" distR="0" wp14:anchorId="188CB897" wp14:editId="69922729">
-                  <wp:extent cx="3762375" cy="6105525"/>
-                  <wp:effectExtent l="0" t="0" r="9525" b="9525"/>
+                <wp:inline distT="0" distB="0" distL="0" distR="0" wp14:anchorId="188CB897" wp14:editId="77731C82">
+                  <wp:extent cx="2493543" cy="4046483"/>
+                  <wp:effectExtent l="0" t="0" r="2540" b="0"/>
                   <wp:docPr id="9" name="Picture 9"/>
                   <wp:cNvGraphicFramePr>
                     <a:graphicFrameLocks xmlns:a="http://schemas.openxmlformats.org/drawingml/2006/main" noChangeAspect="1"/>
@@ -4112,7 +4111,7 @@
                         <pic:spPr>
                           <a:xfrm>
                             <a:off x="0" y="0"/>
-                            <a:ext cx="3762375" cy="6105525"/>
+                            <a:ext cx="2499593" cy="4056301"/>
                           </a:xfrm>
                           <a:prstGeom prst="rect">
                             <a:avLst/>
@@ -4134,7 +4133,6 @@
           </w:tcPr>
           <w:p>
             <w:r>
-              <w:lastRenderedPageBreak/>
               <w:t>CREATE</w:t>
             </w:r>
           </w:p>
@@ -4143,10 +4141,9 @@
               <w:rPr>
                 <w:noProof/>
               </w:rPr>
-              <w:lastRenderedPageBreak/>
               <w:drawing>
-                <wp:inline distT="0" distB="0" distL="0" distR="0" wp14:anchorId="21820FBF" wp14:editId="15A2DAD8">
-                  <wp:extent cx="3933825" cy="6115050"/>
+                <wp:inline distT="0" distB="0" distL="0" distR="0" wp14:anchorId="21820FBF" wp14:editId="624C9750">
+                  <wp:extent cx="2772144" cy="4309242"/>
                   <wp:effectExtent l="0" t="0" r="9525" b="0"/>
                   <wp:docPr id="10" name="Picture 10"/>
                   <wp:cNvGraphicFramePr>
@@ -4168,7 +4165,7 @@
                         <pic:spPr>
                           <a:xfrm>
                             <a:off x="0" y="0"/>
-                            <a:ext cx="3933825" cy="6115050"/>
+                            <a:ext cx="2783962" cy="4327612"/>
                           </a:xfrm>
                           <a:prstGeom prst="rect">
                             <a:avLst/>
@@ -4199,11 +4196,10 @@
               <w:rPr>
                 <w:noProof/>
               </w:rPr>
-              <w:lastRenderedPageBreak/>
               <w:drawing>
-                <wp:inline distT="0" distB="0" distL="0" distR="0" wp14:anchorId="3768B448" wp14:editId="46D90C44">
-                  <wp:extent cx="3876675" cy="6105525"/>
-                  <wp:effectExtent l="0" t="0" r="9525" b="9525"/>
+                <wp:inline distT="0" distB="0" distL="0" distR="0" wp14:anchorId="3768B448" wp14:editId="0666B516">
+                  <wp:extent cx="2532994" cy="3989310"/>
+                  <wp:effectExtent l="0" t="0" r="1270" b="0"/>
                   <wp:docPr id="11" name="Picture 11"/>
                   <wp:cNvGraphicFramePr>
                     <a:graphicFrameLocks xmlns:a="http://schemas.openxmlformats.org/drawingml/2006/main" noChangeAspect="1"/>
@@ -4224,7 +4220,7 @@
                         <pic:spPr>
                           <a:xfrm>
                             <a:off x="0" y="0"/>
-                            <a:ext cx="3876675" cy="6105525"/>
+                            <a:ext cx="2543210" cy="4005400"/>
                           </a:xfrm>
                           <a:prstGeom prst="rect">
                             <a:avLst/>
@@ -4246,7 +4242,6 @@
           </w:tcPr>
           <w:p>
             <w:r>
-              <w:lastRenderedPageBreak/>
               <w:t>DELETE</w:t>
             </w:r>
           </w:p>
@@ -4255,11 +4250,10 @@
               <w:rPr>
                 <w:noProof/>
               </w:rPr>
-              <w:lastRenderedPageBreak/>
               <w:drawing>
-                <wp:inline distT="0" distB="0" distL="0" distR="0" wp14:anchorId="1E94534B" wp14:editId="3B4C2549">
-                  <wp:extent cx="4257675" cy="6248400"/>
-                  <wp:effectExtent l="0" t="0" r="9525" b="0"/>
+                <wp:inline distT="0" distB="0" distL="0" distR="0" wp14:anchorId="1E94534B" wp14:editId="17B09AC7">
+                  <wp:extent cx="2979297" cy="4372303"/>
+                  <wp:effectExtent l="0" t="0" r="0" b="0"/>
                   <wp:docPr id="12" name="Picture 12"/>
                   <wp:cNvGraphicFramePr>
                     <a:graphicFrameLocks xmlns:a="http://schemas.openxmlformats.org/drawingml/2006/main" noChangeAspect="1"/>
@@ -4280,7 +4274,7 @@
                         <pic:spPr>
                           <a:xfrm>
                             <a:off x="0" y="0"/>
-                            <a:ext cx="4257675" cy="6248400"/>
+                            <a:ext cx="2990848" cy="4389255"/>
                           </a:xfrm>
                           <a:prstGeom prst="rect">
                             <a:avLst/>
@@ -4328,7 +4322,6 @@
               <w:rPr>
                 <w:noProof/>
               </w:rPr>
-              <w:lastRenderedPageBreak/>
               <w:drawing>
                 <wp:inline distT="0" distB="0" distL="0" distR="0" wp14:anchorId="0F883837" wp14:editId="77E14C14">
                   <wp:extent cx="4505325" cy="7343775"/>
@@ -4376,7 +4369,19 @@
       </w:r>
     </w:p>
     <w:p>
+      <w:pPr>
+        <w:rPr>
+          <w:b/>
+          <w:bCs/>
+          <w:u w:val="single"/>
+        </w:rPr>
+      </w:pPr>
       <w:r>
+        <w:rPr>
+          <w:b/>
+          <w:bCs/>
+          <w:u w:val="single"/>
+        </w:rPr>
         <w:lastRenderedPageBreak/>
         <w:t>Task 5</w:t>
       </w:r>
@@ -4637,7 +4642,6 @@
           </w:tcPr>
           <w:p>
             <w:r>
-              <w:lastRenderedPageBreak/>
               <w:t>Update</w:t>
             </w:r>
           </w:p>
@@ -5097,7 +5101,6 @@
           </w:tcPr>
           <w:p>
             <w:r>
-              <w:lastRenderedPageBreak/>
               <w:t>Update</w:t>
             </w:r>
           </w:p>
@@ -5201,7 +5204,6 @@
           </w:tcPr>
           <w:p>
             <w:r>
-              <w:lastRenderedPageBreak/>
               <w:t>Delete</w:t>
             </w:r>
           </w:p>
@@ -5306,7 +5308,19 @@
       </w:r>
     </w:p>
     <w:p>
+      <w:pPr>
+        <w:rPr>
+          <w:b/>
+          <w:bCs/>
+          <w:u w:val="single"/>
+        </w:rPr>
+      </w:pPr>
       <w:r>
+        <w:rPr>
+          <w:b/>
+          <w:bCs/>
+          <w:u w:val="single"/>
+        </w:rPr>
         <w:lastRenderedPageBreak/>
         <w:t>Task 6</w:t>
       </w:r>
@@ -5317,15 +5331,28 @@
       </w:r>
     </w:p>
     <w:p>
+      <w:pPr>
+        <w:rPr>
+          <w:noProof/>
+        </w:rPr>
+      </w:pPr>
+      <w:r>
+        <w:rPr>
+          <w:noProof/>
+        </w:rPr>
+        <w:t>Use parameter concatenation “+”</w:t>
+      </w:r>
+    </w:p>
+    <w:p>
       <w:r>
         <w:rPr>
           <w:noProof/>
         </w:rPr>
         <w:drawing>
-          <wp:inline distT="0" distB="0" distL="0" distR="0" wp14:anchorId="31E97058" wp14:editId="1B88AC1C">
-            <wp:extent cx="5731510" cy="4648835"/>
-            <wp:effectExtent l="0" t="0" r="2540" b="0"/>
-            <wp:docPr id="32" name="Picture 32" descr="Graphical user interface, text, application, email&#10;&#10;Description automatically generated"/>
+          <wp:inline distT="0" distB="0" distL="0" distR="0" wp14:anchorId="23B2BBC0" wp14:editId="4CEA2CBB">
+            <wp:extent cx="5731510" cy="5899785"/>
+            <wp:effectExtent l="0" t="0" r="2540" b="5715"/>
+            <wp:docPr id="25" name="Picture 25" descr="Graphical user interface, text, email&#10;&#10;Description automatically generated"/>
             <wp:cNvGraphicFramePr>
               <a:graphicFrameLocks xmlns:a="http://schemas.openxmlformats.org/drawingml/2006/main" noChangeAspect="1"/>
             </wp:cNvGraphicFramePr>
@@ -5333,7 +5360,7 @@
               <a:graphicData uri="http://schemas.openxmlformats.org/drawingml/2006/picture">
                 <pic:pic xmlns:pic="http://schemas.openxmlformats.org/drawingml/2006/picture">
                   <pic:nvPicPr>
-                    <pic:cNvPr id="32" name="Picture 32" descr="Graphical user interface, text, application, email&#10;&#10;Description automatically generated"/>
+                    <pic:cNvPr id="25" name="Picture 25" descr="Graphical user interface, text, email&#10;&#10;Description automatically generated"/>
                     <pic:cNvPicPr/>
                   </pic:nvPicPr>
                   <pic:blipFill>
@@ -5345,7 +5372,78 @@
                   <pic:spPr>
                     <a:xfrm>
                       <a:off x="0" y="0"/>
-                      <a:ext cx="5731510" cy="4648835"/>
+                      <a:ext cx="5731510" cy="5899785"/>
+                    </a:xfrm>
+                    <a:prstGeom prst="rect">
+                      <a:avLst/>
+                    </a:prstGeom>
+                  </pic:spPr>
+                </pic:pic>
+              </a:graphicData>
+            </a:graphic>
+          </wp:inline>
+        </w:drawing>
+      </w:r>
+    </w:p>
+    <w:p>
+      <w:r>
+        <w:t xml:space="preserve">This is harmful as the hacker can access to </w:t>
+      </w:r>
+      <w:r>
+        <w:t>another</w:t>
+      </w:r>
+      <w:r>
+        <w:t xml:space="preserve"> dataset. </w:t>
+      </w:r>
+      <w:r>
+        <w:t>So,</w:t>
+      </w:r>
+      <w:r>
+        <w:t xml:space="preserve"> use parameter binding.</w:t>
+      </w:r>
+    </w:p>
+    <w:p>
+      <w:r>
+        <w:br w:type="page"/>
+      </w:r>
+    </w:p>
+    <w:p>
+      <w:r>
+        <w:lastRenderedPageBreak/>
+        <w:t>Migrating XSS</w:t>
+      </w:r>
+    </w:p>
+    <w:p/>
+    <w:p>
+      <w:r>
+        <w:rPr>
+          <w:noProof/>
+        </w:rPr>
+        <w:drawing>
+          <wp:inline distT="0" distB="0" distL="0" distR="0" wp14:anchorId="06E3728D" wp14:editId="333471FE">
+            <wp:extent cx="5731510" cy="4105910"/>
+            <wp:effectExtent l="0" t="0" r="2540" b="8890"/>
+            <wp:docPr id="37" name="Picture 37" descr="Graphical user interface, text, application, email&#10;&#10;Description automatically generated"/>
+            <wp:cNvGraphicFramePr>
+              <a:graphicFrameLocks xmlns:a="http://schemas.openxmlformats.org/drawingml/2006/main" noChangeAspect="1"/>
+            </wp:cNvGraphicFramePr>
+            <a:graphic xmlns:a="http://schemas.openxmlformats.org/drawingml/2006/main">
+              <a:graphicData uri="http://schemas.openxmlformats.org/drawingml/2006/picture">
+                <pic:pic xmlns:pic="http://schemas.openxmlformats.org/drawingml/2006/picture">
+                  <pic:nvPicPr>
+                    <pic:cNvPr id="37" name="Picture 37" descr="Graphical user interface, text, application, email&#10;&#10;Description automatically generated"/>
+                    <pic:cNvPicPr/>
+                  </pic:nvPicPr>
+                  <pic:blipFill>
+                    <a:blip r:embed="rId36"/>
+                    <a:stretch>
+                      <a:fillRect/>
+                    </a:stretch>
+                  </pic:blipFill>
+                  <pic:spPr>
+                    <a:xfrm>
+                      <a:off x="0" y="0"/>
+                      <a:ext cx="5731510" cy="4105910"/>
                     </a:xfrm>
                     <a:prstGeom prst="rect">
                       <a:avLst/>
@@ -5366,10 +5464,10 @@
         </w:rPr>
         <w:lastRenderedPageBreak/>
         <w:drawing>
-          <wp:inline distT="0" distB="0" distL="0" distR="0" wp14:anchorId="582EAE1F" wp14:editId="32060EB2">
-            <wp:extent cx="5731510" cy="4631055"/>
-            <wp:effectExtent l="0" t="0" r="2540" b="0"/>
-            <wp:docPr id="34" name="Picture 34" descr="Graphical user interface, text, application, email&#10;&#10;Description automatically generated"/>
+          <wp:inline distT="0" distB="0" distL="0" distR="0" wp14:anchorId="14CC66AC" wp14:editId="008B881D">
+            <wp:extent cx="5391150" cy="6896100"/>
+            <wp:effectExtent l="0" t="0" r="0" b="0"/>
+            <wp:docPr id="38" name="Picture 38" descr="Graphical user interface, text, application, email&#10;&#10;Description automatically generated"/>
             <wp:cNvGraphicFramePr>
               <a:graphicFrameLocks xmlns:a="http://schemas.openxmlformats.org/drawingml/2006/main" noChangeAspect="1"/>
             </wp:cNvGraphicFramePr>
@@ -5377,50 +5475,7 @@
               <a:graphicData uri="http://schemas.openxmlformats.org/drawingml/2006/picture">
                 <pic:pic xmlns:pic="http://schemas.openxmlformats.org/drawingml/2006/picture">
                   <pic:nvPicPr>
-                    <pic:cNvPr id="34" name="Picture 34" descr="Graphical user interface, text, application, email&#10;&#10;Description automatically generated"/>
-                    <pic:cNvPicPr/>
-                  </pic:nvPicPr>
-                  <pic:blipFill>
-                    <a:blip r:embed="rId36"/>
-                    <a:stretch>
-                      <a:fillRect/>
-                    </a:stretch>
-                  </pic:blipFill>
-                  <pic:spPr>
-                    <a:xfrm>
-                      <a:off x="0" y="0"/>
-                      <a:ext cx="5731510" cy="4631055"/>
-                    </a:xfrm>
-                    <a:prstGeom prst="rect">
-                      <a:avLst/>
-                    </a:prstGeom>
-                  </pic:spPr>
-                </pic:pic>
-              </a:graphicData>
-            </a:graphic>
-          </wp:inline>
-        </w:drawing>
-      </w:r>
-    </w:p>
-    <w:p/>
-    <w:p>
-      <w:r>
-        <w:rPr>
-          <w:noProof/>
-        </w:rPr>
-        <w:drawing>
-          <wp:inline distT="0" distB="0" distL="0" distR="0" wp14:anchorId="362D1E02" wp14:editId="7BE4F45C">
-            <wp:extent cx="3762375" cy="2152650"/>
-            <wp:effectExtent l="0" t="0" r="9525" b="0"/>
-            <wp:docPr id="33" name="Picture 33" descr="Graphical user interface, text, application, email&#10;&#10;Description automatically generated"/>
-            <wp:cNvGraphicFramePr>
-              <a:graphicFrameLocks xmlns:a="http://schemas.openxmlformats.org/drawingml/2006/main" noChangeAspect="1"/>
-            </wp:cNvGraphicFramePr>
-            <a:graphic xmlns:a="http://schemas.openxmlformats.org/drawingml/2006/main">
-              <a:graphicData uri="http://schemas.openxmlformats.org/drawingml/2006/picture">
-                <pic:pic xmlns:pic="http://schemas.openxmlformats.org/drawingml/2006/picture">
-                  <pic:nvPicPr>
-                    <pic:cNvPr id="33" name="Picture 33" descr="Graphical user interface, text, application, email&#10;&#10;Description automatically generated"/>
+                    <pic:cNvPr id="38" name="Picture 38" descr="Graphical user interface, text, application, email&#10;&#10;Description automatically generated"/>
                     <pic:cNvPicPr/>
                   </pic:nvPicPr>
                   <pic:blipFill>
@@ -5432,7 +5487,7 @@
                   <pic:spPr>
                     <a:xfrm>
                       <a:off x="0" y="0"/>
-                      <a:ext cx="3762375" cy="2152650"/>
+                      <a:ext cx="5391150" cy="6896100"/>
                     </a:xfrm>
                     <a:prstGeom prst="rect">
                       <a:avLst/>
@@ -5443,107 +5498,6 @@
             </a:graphic>
           </wp:inline>
         </w:drawing>
-      </w:r>
-    </w:p>
-    <w:p>
-      <w:r>
-        <w:br w:type="page"/>
-      </w:r>
-    </w:p>
-    <w:p>
-      <w:r>
-        <w:lastRenderedPageBreak/>
-        <w:t>Use parameter binding</w:t>
-      </w:r>
-    </w:p>
-    <w:p>
-      <w:r>
-        <w:rPr>
-          <w:noProof/>
-        </w:rPr>
-        <w:drawing>
-          <wp:inline distT="0" distB="0" distL="0" distR="0" wp14:anchorId="28AB45A6" wp14:editId="3B821CD6">
-            <wp:extent cx="5731510" cy="5659120"/>
-            <wp:effectExtent l="0" t="0" r="2540" b="0"/>
-            <wp:docPr id="35" name="Picture 35" descr="Graphical user interface, text, application, email&#10;&#10;Description automatically generated"/>
-            <wp:cNvGraphicFramePr>
-              <a:graphicFrameLocks xmlns:a="http://schemas.openxmlformats.org/drawingml/2006/main" noChangeAspect="1"/>
-            </wp:cNvGraphicFramePr>
-            <a:graphic xmlns:a="http://schemas.openxmlformats.org/drawingml/2006/main">
-              <a:graphicData uri="http://schemas.openxmlformats.org/drawingml/2006/picture">
-                <pic:pic xmlns:pic="http://schemas.openxmlformats.org/drawingml/2006/picture">
-                  <pic:nvPicPr>
-                    <pic:cNvPr id="35" name="Picture 35" descr="Graphical user interface, text, application, email&#10;&#10;Description automatically generated"/>
-                    <pic:cNvPicPr/>
-                  </pic:nvPicPr>
-                  <pic:blipFill>
-                    <a:blip r:embed="rId38"/>
-                    <a:stretch>
-                      <a:fillRect/>
-                    </a:stretch>
-                  </pic:blipFill>
-                  <pic:spPr>
-                    <a:xfrm>
-                      <a:off x="0" y="0"/>
-                      <a:ext cx="5731510" cy="5659120"/>
-                    </a:xfrm>
-                    <a:prstGeom prst="rect">
-                      <a:avLst/>
-                    </a:prstGeom>
-                  </pic:spPr>
-                </pic:pic>
-              </a:graphicData>
-            </a:graphic>
-          </wp:inline>
-        </w:drawing>
-      </w:r>
-    </w:p>
-    <w:p/>
-    <w:p>
-      <w:r>
-        <w:rPr>
-          <w:noProof/>
-        </w:rPr>
-        <w:drawing>
-          <wp:inline distT="0" distB="0" distL="0" distR="0" wp14:anchorId="2BCDFB43" wp14:editId="1F5B5602">
-            <wp:extent cx="5731510" cy="546100"/>
-            <wp:effectExtent l="0" t="0" r="2540" b="6350"/>
-            <wp:docPr id="36" name="Picture 36"/>
-            <wp:cNvGraphicFramePr>
-              <a:graphicFrameLocks xmlns:a="http://schemas.openxmlformats.org/drawingml/2006/main" noChangeAspect="1"/>
-            </wp:cNvGraphicFramePr>
-            <a:graphic xmlns:a="http://schemas.openxmlformats.org/drawingml/2006/main">
-              <a:graphicData uri="http://schemas.openxmlformats.org/drawingml/2006/picture">
-                <pic:pic xmlns:pic="http://schemas.openxmlformats.org/drawingml/2006/picture">
-                  <pic:nvPicPr>
-                    <pic:cNvPr id="1" name=""/>
-                    <pic:cNvPicPr/>
-                  </pic:nvPicPr>
-                  <pic:blipFill>
-                    <a:blip r:embed="rId39"/>
-                    <a:stretch>
-                      <a:fillRect/>
-                    </a:stretch>
-                  </pic:blipFill>
-                  <pic:spPr>
-                    <a:xfrm>
-                      <a:off x="0" y="0"/>
-                      <a:ext cx="5731510" cy="546100"/>
-                    </a:xfrm>
-                    <a:prstGeom prst="rect">
-                      <a:avLst/>
-                    </a:prstGeom>
-                  </pic:spPr>
-                </pic:pic>
-              </a:graphicData>
-            </a:graphic>
-          </wp:inline>
-        </w:drawing>
-      </w:r>
-    </w:p>
-    <w:p>
-      <w:r>
-        <w:br w:type="page"/>
       </w:r>
     </w:p>
     <w:p/>

</xml_diff>